<commit_message>
updated am url on resume and work
</commit_message>
<xml_diff>
--- a/dist/img/MStirmIIResume.docx
+++ b/dist/img/MStirmIIResume.docx
@@ -550,7 +550,7 @@
             <w:bCs/>
             <w:caps w:val="0"/>
           </w:rPr>
-          <w:t>https://accompanymedia.netlify.app</w:t>
+          <w:t>www.accompanymedianj.com</w:t>
         </w:r>
       </w:hyperlink>
       <w:r>
@@ -599,35 +599,7 @@
           <w:sz w:val="24"/>
           <w:szCs w:val="24"/>
         </w:rPr>
-        <w:t>Built a website for Accompany Media to showcase</w:t>
-      </w:r>
-      <w:r>
-        <w:rPr>
-          <w:sz w:val="24"/>
-          <w:szCs w:val="24"/>
-        </w:rPr>
-        <w:t xml:space="preserve"> their</w:t>
-      </w:r>
-      <w:r>
-        <w:rPr>
-          <w:sz w:val="24"/>
-          <w:szCs w:val="24"/>
-        </w:rPr>
-        <w:t xml:space="preserve"> </w:t>
-      </w:r>
-      <w:r>
-        <w:rPr>
-          <w:sz w:val="24"/>
-          <w:szCs w:val="24"/>
-        </w:rPr>
-        <w:t>projects</w:t>
-      </w:r>
-      <w:r>
-        <w:rPr>
-          <w:sz w:val="24"/>
-          <w:szCs w:val="24"/>
-        </w:rPr>
-        <w:t xml:space="preserve"> and provide a contact form.  Employs animations using JavaScript.  </w:t>
+        <w:t xml:space="preserve">Built a website for Accompany Media to showcase their projects and provide a contact form.  Employs animations using JavaScript.  </w:t>
       </w:r>
     </w:p>
     <w:p>
@@ -4361,6 +4333,28 @@
 </file>
 
 <file path=customXml/item1.xml><?xml version="1.0" encoding="utf-8"?>
+<?mso-contentType ?>
+<FormTemplates xmlns="http://schemas.microsoft.com/sharepoint/v3/contenttype/forms">
+  <Display>DocumentLibraryForm</Display>
+  <Edit>DocumentLibraryForm</Edit>
+  <New>DocumentLibraryForm</New>
+</FormTemplates>
+</file>
+
+<file path=customXml/item2.xml><?xml version="1.0" encoding="utf-8"?>
+<b:Sources xmlns:b="http://schemas.openxmlformats.org/officeDocument/2006/bibliography" xmlns="http://schemas.openxmlformats.org/officeDocument/2006/bibliography" SelectedStyle="\APASixthEditionOfficeOnline.xsl" StyleName="APA" Version="6"/>
+</file>
+
+<file path=customXml/item3.xml><?xml version="1.0" encoding="utf-8"?>
+<p:properties xmlns:p="http://schemas.microsoft.com/office/2006/metadata/properties" xmlns:xsi="http://www.w3.org/2001/XMLSchema-instance" xmlns:pc="http://schemas.microsoft.com/office/infopath/2007/PartnerControls">
+  <documentManagement>
+    <Status xmlns="71af3243-3dd4-4a8d-8c0d-dd76da1f02a5">Not started</Status>
+    <MediaServiceKeyPoints xmlns="71af3243-3dd4-4a8d-8c0d-dd76da1f02a5" xsi:nil="true"/>
+  </documentManagement>
+</p:properties>
+</file>
+
+<file path=customXml/item4.xml><?xml version="1.0" encoding="utf-8"?>
 <ct:contentTypeSchema xmlns:ct="http://schemas.microsoft.com/office/2006/metadata/contentType" xmlns:ma="http://schemas.microsoft.com/office/2006/metadata/properties/metaAttributes" ct:_="" ma:_="" ma:contentTypeName="Document" ma:contentTypeID="0x01010079F111ED35F8CC479449609E8A0923A6" ma:contentTypeVersion="12" ma:contentTypeDescription="Create a new document." ma:contentTypeScope="" ma:versionID="7e3f163ba23981de9af4e94a4fc3c170">
   <xsd:schema xmlns:xsd="http://www.w3.org/2001/XMLSchema" xmlns:xs="http://www.w3.org/2001/XMLSchema" xmlns:p="http://schemas.microsoft.com/office/2006/metadata/properties" xmlns:ns2="71af3243-3dd4-4a8d-8c0d-dd76da1f02a5" xmlns:ns3="16c05727-aa75-4e4a-9b5f-8a80a1165891" targetNamespace="http://schemas.microsoft.com/office/2006/metadata/properties" ma:root="true" ma:fieldsID="77303e74caa42b09a8f0afd286949429" ns2:_="" ns3:_="">
     <xsd:import namespace="71af3243-3dd4-4a8d-8c0d-dd76da1f02a5"/>
@@ -4581,29 +4575,33 @@
 </ct:contentTypeSchema>
 </file>
 
-<file path=customXml/item2.xml><?xml version="1.0" encoding="utf-8"?>
-<p:properties xmlns:p="http://schemas.microsoft.com/office/2006/metadata/properties" xmlns:xsi="http://www.w3.org/2001/XMLSchema-instance" xmlns:pc="http://schemas.microsoft.com/office/infopath/2007/PartnerControls">
-  <documentManagement>
-    <Status xmlns="71af3243-3dd4-4a8d-8c0d-dd76da1f02a5">Not started</Status>
-    <MediaServiceKeyPoints xmlns="71af3243-3dd4-4a8d-8c0d-dd76da1f02a5" xsi:nil="true"/>
-  </documentManagement>
-</p:properties>
+<file path=customXml/itemProps1.xml><?xml version="1.0" encoding="utf-8"?>
+<ds:datastoreItem xmlns:ds="http://schemas.openxmlformats.org/officeDocument/2006/customXml" ds:itemID="{65FCD3D7-1163-4E1E-81D6-53884D80039F}">
+  <ds:schemaRefs>
+    <ds:schemaRef ds:uri="http://schemas.microsoft.com/sharepoint/v3/contenttype/forms"/>
+  </ds:schemaRefs>
+</ds:datastoreItem>
 </file>
 
-<file path=customXml/item3.xml><?xml version="1.0" encoding="utf-8"?>
-<b:Sources xmlns:b="http://schemas.openxmlformats.org/officeDocument/2006/bibliography" xmlns="http://schemas.openxmlformats.org/officeDocument/2006/bibliography" SelectedStyle="\APASixthEditionOfficeOnline.xsl" StyleName="APA" Version="6"/>
+<file path=customXml/itemProps2.xml><?xml version="1.0" encoding="utf-8"?>
+<ds:datastoreItem xmlns:ds="http://schemas.openxmlformats.org/officeDocument/2006/customXml" ds:itemID="{8FC867FD-2D1B-4D12-98D2-50A55BFF9B22}">
+  <ds:schemaRefs>
+    <ds:schemaRef ds:uri="http://schemas.openxmlformats.org/officeDocument/2006/bibliography"/>
+  </ds:schemaRefs>
+</ds:datastoreItem>
 </file>
 
-<file path=customXml/item4.xml><?xml version="1.0" encoding="utf-8"?>
-<?mso-contentType ?>
-<FormTemplates xmlns="http://schemas.microsoft.com/sharepoint/v3/contenttype/forms">
-  <Display>DocumentLibraryForm</Display>
-  <Edit>DocumentLibraryForm</Edit>
-  <New>DocumentLibraryForm</New>
-</FormTemplates>
+<file path=customXml/itemProps3.xml><?xml version="1.0" encoding="utf-8"?>
+<ds:datastoreItem xmlns:ds="http://schemas.openxmlformats.org/officeDocument/2006/customXml" ds:itemID="{FE811623-14C0-4B65-BDCD-F547A66C2951}">
+  <ds:schemaRefs>
+    <ds:schemaRef ds:uri="http://schemas.microsoft.com/office/2006/metadata/properties"/>
+    <ds:schemaRef ds:uri="http://schemas.microsoft.com/office/infopath/2007/PartnerControls"/>
+    <ds:schemaRef ds:uri="71af3243-3dd4-4a8d-8c0d-dd76da1f02a5"/>
+  </ds:schemaRefs>
+</ds:datastoreItem>
 </file>
 
-<file path=customXml/itemProps1.xml><?xml version="1.0" encoding="utf-8"?>
+<file path=customXml/itemProps4.xml><?xml version="1.0" encoding="utf-8"?>
 <ds:datastoreItem xmlns:ds="http://schemas.openxmlformats.org/officeDocument/2006/customXml" ds:itemID="{9FCE161C-8AE6-4AA0-83B3-6CAA8E23BB0A}">
   <ds:schemaRefs>
     <ds:schemaRef ds:uri="http://schemas.microsoft.com/office/2006/metadata/contentType"/>
@@ -4620,30 +4618,4 @@
     <ds:schemaRef ds:uri="http://schemas.microsoft.com/internal/obd"/>
   </ds:schemaRefs>
 </ds:datastoreItem>
-</file>
-
-<file path=customXml/itemProps2.xml><?xml version="1.0" encoding="utf-8"?>
-<ds:datastoreItem xmlns:ds="http://schemas.openxmlformats.org/officeDocument/2006/customXml" ds:itemID="{FE811623-14C0-4B65-BDCD-F547A66C2951}">
-  <ds:schemaRefs>
-    <ds:schemaRef ds:uri="http://schemas.microsoft.com/office/2006/metadata/properties"/>
-    <ds:schemaRef ds:uri="http://schemas.microsoft.com/office/infopath/2007/PartnerControls"/>
-    <ds:schemaRef ds:uri="71af3243-3dd4-4a8d-8c0d-dd76da1f02a5"/>
-  </ds:schemaRefs>
-</ds:datastoreItem>
-</file>
-
-<file path=customXml/itemProps3.xml><?xml version="1.0" encoding="utf-8"?>
-<ds:datastoreItem xmlns:ds="http://schemas.openxmlformats.org/officeDocument/2006/customXml" ds:itemID="{8FC867FD-2D1B-4D12-98D2-50A55BFF9B22}">
-  <ds:schemaRefs>
-    <ds:schemaRef ds:uri="http://schemas.openxmlformats.org/officeDocument/2006/bibliography"/>
-  </ds:schemaRefs>
-</ds:datastoreItem>
-</file>
-
-<file path=customXml/itemProps4.xml><?xml version="1.0" encoding="utf-8"?>
-<ds:datastoreItem xmlns:ds="http://schemas.openxmlformats.org/officeDocument/2006/customXml" ds:itemID="{65FCD3D7-1163-4E1E-81D6-53884D80039F}">
-  <ds:schemaRefs>
-    <ds:schemaRef ds:uri="http://schemas.microsoft.com/sharepoint/v3/contenttype/forms"/>
-  </ds:schemaRefs>
-</ds:datastoreItem>
 </file>
</xml_diff>

<commit_message>
added item to work and updated resume
</commit_message>
<xml_diff>
--- a/dist/img/MStirmIIResume.docx
+++ b/dist/img/MStirmIIResume.docx
@@ -145,16 +145,39 @@
         </w:rPr>
         <w:t xml:space="preserve"> </w:t>
       </w:r>
-      <w:hyperlink r:id="rId13" w:history="1">
-        <w:r>
-          <w:rPr>
-            <w:rStyle w:val="Hyperlink"/>
-            <w:sz w:val="24"/>
-            <w:szCs w:val="24"/>
-          </w:rPr>
-          <w:t>Mikestirm2.com</w:t>
-        </w:r>
-      </w:hyperlink>
+      <w:r>
+        <w:fldChar w:fldCharType="begin"/>
+      </w:r>
+      <w:r>
+        <w:instrText xml:space="preserve"> HYPERLINK "http://Mikestirm2.com" </w:instrText>
+      </w:r>
+      <w:r>
+        <w:fldChar w:fldCharType="separate"/>
+      </w:r>
+      <w:r>
+        <w:rPr>
+          <w:rStyle w:val="Hyperlink"/>
+          <w:sz w:val="24"/>
+          <w:szCs w:val="24"/>
+        </w:rPr>
+        <w:t>Mikestirm2.com</w:t>
+      </w:r>
+      <w:r>
+        <w:rPr>
+          <w:rStyle w:val="Hyperlink"/>
+          <w:sz w:val="24"/>
+          <w:szCs w:val="24"/>
+        </w:rPr>
+        <w:fldChar w:fldCharType="end"/>
+      </w:r>
+      <w:r>
+        <w:rPr>
+          <w:rStyle w:val="Hyperlink"/>
+          <w:sz w:val="24"/>
+          <w:szCs w:val="24"/>
+        </w:rPr>
+        <w:t>/work</w:t>
+      </w:r>
       <w:r>
         <w:rPr>
           <w:color w:val="2D599A"/>
@@ -170,7 +193,7 @@
         </w:rPr>
         <w:t xml:space="preserve">| </w:t>
       </w:r>
-      <w:hyperlink r:id="rId14" w:history="1">
+      <w:hyperlink r:id="rId13" w:history="1">
         <w:r>
           <w:rPr>
             <w:rStyle w:val="Hyperlink"/>
@@ -901,7 +924,7 @@
       </w:r>
     </w:p>
     <w:sectPr>
-      <w:footerReference w:type="default" r:id="rId15"/>
+      <w:footerReference w:type="default" r:id="rId14"/>
       <w:type w:val="continuous"/>
       <w:pgSz w:w="12240" w:h="15840" w:code="1"/>
       <w:pgMar w:top="720" w:right="720" w:bottom="720" w:left="720" w:header="720" w:footer="720" w:gutter="0"/>
@@ -4371,19 +4394,6 @@
 </file>
 
 <file path=customXml/item1.xml><?xml version="1.0" encoding="utf-8"?>
-<b:Sources xmlns:b="http://schemas.openxmlformats.org/officeDocument/2006/bibliography" xmlns="http://schemas.openxmlformats.org/officeDocument/2006/bibliography" SelectedStyle="\APASixthEditionOfficeOnline.xsl" StyleName="APA" Version="6"/>
-</file>
-
-<file path=customXml/item2.xml><?xml version="1.0" encoding="utf-8"?>
-<?mso-contentType ?>
-<FormTemplates xmlns="http://schemas.microsoft.com/sharepoint/v3/contenttype/forms">
-  <Display>DocumentLibraryForm</Display>
-  <Edit>DocumentLibraryForm</Edit>
-  <New>DocumentLibraryForm</New>
-</FormTemplates>
-</file>
-
-<file path=customXml/item3.xml><?xml version="1.0" encoding="utf-8"?>
 <ct:contentTypeSchema xmlns:ct="http://schemas.microsoft.com/office/2006/metadata/contentType" xmlns:ma="http://schemas.microsoft.com/office/2006/metadata/properties/metaAttributes" ct:_="" ma:_="" ma:contentTypeName="Document" ma:contentTypeID="0x01010079F111ED35F8CC479449609E8A0923A6" ma:contentTypeVersion="12" ma:contentTypeDescription="Create a new document." ma:contentTypeScope="" ma:versionID="7e3f163ba23981de9af4e94a4fc3c170">
   <xsd:schema xmlns:xsd="http://www.w3.org/2001/XMLSchema" xmlns:xs="http://www.w3.org/2001/XMLSchema" xmlns:p="http://schemas.microsoft.com/office/2006/metadata/properties" xmlns:ns2="71af3243-3dd4-4a8d-8c0d-dd76da1f02a5" xmlns:ns3="16c05727-aa75-4e4a-9b5f-8a80a1165891" targetNamespace="http://schemas.microsoft.com/office/2006/metadata/properties" ma:root="true" ma:fieldsID="77303e74caa42b09a8f0afd286949429" ns2:_="" ns3:_="">
     <xsd:import namespace="71af3243-3dd4-4a8d-8c0d-dd76da1f02a5"/>
@@ -4604,6 +4614,19 @@
 </ct:contentTypeSchema>
 </file>
 
+<file path=customXml/item2.xml><?xml version="1.0" encoding="utf-8"?>
+<?mso-contentType ?>
+<FormTemplates xmlns="http://schemas.microsoft.com/sharepoint/v3/contenttype/forms">
+  <Display>DocumentLibraryForm</Display>
+  <Edit>DocumentLibraryForm</Edit>
+  <New>DocumentLibraryForm</New>
+</FormTemplates>
+</file>
+
+<file path=customXml/item3.xml><?xml version="1.0" encoding="utf-8"?>
+<b:Sources xmlns:b="http://schemas.openxmlformats.org/officeDocument/2006/bibliography" xmlns="http://schemas.openxmlformats.org/officeDocument/2006/bibliography" SelectedStyle="\APASixthEditionOfficeOnline.xsl" StyleName="APA" Version="6"/>
+</file>
+
 <file path=customXml/item4.xml><?xml version="1.0" encoding="utf-8"?>
 <p:properties xmlns:p="http://schemas.microsoft.com/office/2006/metadata/properties" xmlns:xsi="http://www.w3.org/2001/XMLSchema-instance" xmlns:pc="http://schemas.microsoft.com/office/infopath/2007/PartnerControls">
   <documentManagement>
@@ -4614,22 +4637,6 @@
 </file>
 
 <file path=customXml/itemProps1.xml><?xml version="1.0" encoding="utf-8"?>
-<ds:datastoreItem xmlns:ds="http://schemas.openxmlformats.org/officeDocument/2006/customXml" ds:itemID="{8FC867FD-2D1B-4D12-98D2-50A55BFF9B22}">
-  <ds:schemaRefs>
-    <ds:schemaRef ds:uri="http://schemas.openxmlformats.org/officeDocument/2006/bibliography"/>
-  </ds:schemaRefs>
-</ds:datastoreItem>
-</file>
-
-<file path=customXml/itemProps2.xml><?xml version="1.0" encoding="utf-8"?>
-<ds:datastoreItem xmlns:ds="http://schemas.openxmlformats.org/officeDocument/2006/customXml" ds:itemID="{65FCD3D7-1163-4E1E-81D6-53884D80039F}">
-  <ds:schemaRefs>
-    <ds:schemaRef ds:uri="http://schemas.microsoft.com/sharepoint/v3/contenttype/forms"/>
-  </ds:schemaRefs>
-</ds:datastoreItem>
-</file>
-
-<file path=customXml/itemProps3.xml><?xml version="1.0" encoding="utf-8"?>
 <ds:datastoreItem xmlns:ds="http://schemas.openxmlformats.org/officeDocument/2006/customXml" ds:itemID="{9FCE161C-8AE6-4AA0-83B3-6CAA8E23BB0A}">
   <ds:schemaRefs>
     <ds:schemaRef ds:uri="http://schemas.microsoft.com/office/2006/metadata/contentType"/>
@@ -4648,6 +4655,22 @@
 </ds:datastoreItem>
 </file>
 
+<file path=customXml/itemProps2.xml><?xml version="1.0" encoding="utf-8"?>
+<ds:datastoreItem xmlns:ds="http://schemas.openxmlformats.org/officeDocument/2006/customXml" ds:itemID="{65FCD3D7-1163-4E1E-81D6-53884D80039F}">
+  <ds:schemaRefs>
+    <ds:schemaRef ds:uri="http://schemas.microsoft.com/sharepoint/v3/contenttype/forms"/>
+  </ds:schemaRefs>
+</ds:datastoreItem>
+</file>
+
+<file path=customXml/itemProps3.xml><?xml version="1.0" encoding="utf-8"?>
+<ds:datastoreItem xmlns:ds="http://schemas.openxmlformats.org/officeDocument/2006/customXml" ds:itemID="{8FC867FD-2D1B-4D12-98D2-50A55BFF9B22}">
+  <ds:schemaRefs>
+    <ds:schemaRef ds:uri="http://schemas.openxmlformats.org/officeDocument/2006/bibliography"/>
+  </ds:schemaRefs>
+</ds:datastoreItem>
+</file>
+
 <file path=customXml/itemProps4.xml><?xml version="1.0" encoding="utf-8"?>
 <ds:datastoreItem xmlns:ds="http://schemas.openxmlformats.org/officeDocument/2006/customXml" ds:itemID="{FE811623-14C0-4B65-BDCD-F547A66C2951}">
   <ds:schemaRefs>

</xml_diff>